<commit_message>
Analysed the phase input and convert them to task paths.
</commit_message>
<xml_diff>
--- a/file/众包具体实现4.docx
+++ b/file/众包具体实现4.docx
@@ -3,8 +3,6 @@
 <w:document xmlns:wpc="http://schemas.microsoft.com/office/word/2010/wordprocessingCanvas" xmlns:mo="http://schemas.microsoft.com/office/mac/office/2008/main" xmlns:mc="http://schemas.openxmlformats.org/markup-compatibility/2006" xmlns:mv="urn:schemas-microsoft-com:mac:vml" xmlns:o="urn:schemas-microsoft-com:office:office" xmlns:r="http://schemas.openxmlformats.org/officeDocument/2006/relationships" xmlns:m="http://schemas.openxmlformats.org/officeDocument/2006/math" xmlns:v="urn:schemas-microsoft-com:vml" xmlns:wp14="http://schemas.microsoft.com/office/word/2010/wordprocessingDrawing" xmlns:wp="http://schemas.openxmlformats.org/drawingml/2006/wordprocessingDrawing" xmlns:w10="urn:schemas-microsoft-com:office:word" xmlns:w="http://schemas.openxmlformats.org/wordprocessingml/2006/main" xmlns:w14="http://schemas.microsoft.com/office/word/2010/wordml" xmlns:w15="http://schemas.microsoft.com/office/word/2012/wordml" xmlns:wpg="http://schemas.microsoft.com/office/word/2010/wordprocessingGroup" xmlns:wpi="http://schemas.microsoft.com/office/word/2010/wordprocessingInk" xmlns:wne="http://schemas.microsoft.com/office/word/2006/wordml" xmlns:wps="http://schemas.microsoft.com/office/word/2010/wordprocessingShape" mc:Ignorable="w14 w15 wp14">
   <w:body>
     <w:p>
-      <w:bookmarkStart w:id="0" w:name="_GoBack"/>
-      <w:bookmarkEnd w:id="0"/>
       <w:r>
         <w:rPr>
           <w:rFonts w:hint="eastAsia"/>
@@ -300,13 +298,7 @@
         <w:t>实验室</w:t>
       </w:r>
     </w:p>
-    <w:p>
-      <w:pPr>
-        <w:rPr>
-          <w:rFonts w:hint="eastAsia"/>
-        </w:rPr>
-      </w:pPr>
-    </w:p>
+    <w:p/>
     <w:p>
       <w:r>
         <w:rPr>
@@ -703,7 +695,109 @@
     </w:p>
     <w:p/>
     <w:p/>
+    <w:p>
+      <w:pPr>
+        <w:widowControl/>
+        <w:shd w:val="clear" w:color="auto" w:fill="FFFFFF"/>
+        <w:tabs>
+          <w:tab w:val="left" w:pos="916"/>
+          <w:tab w:val="left" w:pos="1832"/>
+          <w:tab w:val="left" w:pos="2748"/>
+          <w:tab w:val="left" w:pos="3664"/>
+          <w:tab w:val="left" w:pos="4580"/>
+          <w:tab w:val="left" w:pos="5496"/>
+          <w:tab w:val="left" w:pos="6412"/>
+          <w:tab w:val="left" w:pos="7328"/>
+          <w:tab w:val="left" w:pos="8244"/>
+          <w:tab w:val="left" w:pos="9160"/>
+          <w:tab w:val="left" w:pos="10076"/>
+          <w:tab w:val="left" w:pos="10992"/>
+          <w:tab w:val="left" w:pos="11908"/>
+          <w:tab w:val="left" w:pos="12824"/>
+          <w:tab w:val="left" w:pos="13740"/>
+          <w:tab w:val="left" w:pos="14656"/>
+        </w:tabs>
+        <w:jc w:val="left"/>
+        <w:rPr>
+          <w:rFonts w:ascii="Menlo" w:hAnsi="Menlo" w:cs="Menlo"/>
+          <w:color w:val="000000"/>
+          <w:kern w:val="0"/>
+          <w:sz w:val="18"/>
+          <w:szCs w:val="18"/>
+        </w:rPr>
+      </w:pPr>
+      <w:r>
+        <w:rPr>
+          <w:rFonts w:ascii="Menlo" w:hAnsi="Menlo" w:cs="Menlo"/>
+          <w:color w:val="000000"/>
+          <w:kern w:val="0"/>
+          <w:sz w:val="18"/>
+          <w:szCs w:val="18"/>
+        </w:rPr>
+        <w:t>Mail Room,Hallway A,Public Activity Area A,Security Room,</w:t>
+      </w:r>
+      <w:r>
+        <w:rPr>
+          <w:rFonts w:ascii="Menlo" w:hAnsi="Menlo" w:cs="Menlo"/>
+          <w:color w:val="000000"/>
+          <w:kern w:val="0"/>
+          <w:sz w:val="18"/>
+          <w:szCs w:val="18"/>
+        </w:rPr>
+        <w:t xml:space="preserve">IT Department </w:t>
+      </w:r>
+      <w:r>
+        <w:rPr>
+          <w:rFonts w:ascii="Menlo" w:hAnsi="Menlo" w:cs="Menlo"/>
+          <w:color w:val="000000"/>
+          <w:kern w:val="0"/>
+          <w:sz w:val="18"/>
+          <w:szCs w:val="18"/>
+        </w:rPr>
+        <w:t>Building,Dining Hall,Software Building,Gymnasium,Library,Administration Building,Hallway B,Office Building,</w:t>
+      </w:r>
+      <w:r>
+        <w:rPr>
+          <w:rFonts w:ascii="Menlo" w:hAnsi="Menlo" w:cs="Menlo"/>
+          <w:color w:val="000000"/>
+          <w:kern w:val="0"/>
+          <w:sz w:val="18"/>
+          <w:szCs w:val="18"/>
+        </w:rPr>
+        <w:t>Public Activity Area B</w:t>
+      </w:r>
+    </w:p>
     <w:p/>
+    <w:p>
+      <w:pPr>
+        <w:rPr>
+          <w:rFonts w:hint="eastAsia"/>
+        </w:rPr>
+      </w:pPr>
+      <w:r>
+        <w:t>Fetch Product</w:t>
+      </w:r>
+      <w:r>
+        <w:rPr>
+          <w:rFonts w:hint="eastAsia"/>
+        </w:rPr>
+        <w:t>,</w:t>
+      </w:r>
+      <w:r>
+        <w:t>IT Equipment Assemble</w:t>
+      </w:r>
+      <w:r>
+        <w:rPr>
+          <w:rFonts w:hint="eastAsia"/>
+        </w:rPr>
+        <w:t>,</w:t>
+      </w:r>
+      <w:bookmarkStart w:id="0" w:name="_GoBack"/>
+      <w:bookmarkEnd w:id="0"/>
+      <w:r>
+        <w:t>Material Registration</w:t>
+      </w:r>
+    </w:p>
     <w:sectPr>
       <w:pgSz w:w="11900" w:h="16840"/>
       <w:pgMar w:top="1440" w:right="1800" w:bottom="1440" w:left="1800" w:header="851" w:footer="992" w:gutter="0"/>
@@ -1460,6 +1554,57 @@
       <w:ind w:firstLineChars="200" w:firstLine="420"/>
     </w:pPr>
   </w:style>
+  <w:style w:type="paragraph" w:styleId="HTML">
+    <w:name w:val="HTML Preformatted"/>
+    <w:basedOn w:val="a"/>
+    <w:link w:val="HTML0"/>
+    <w:uiPriority w:val="99"/>
+    <w:semiHidden/>
+    <w:unhideWhenUsed/>
+    <w:rsid w:val="00E11058"/>
+    <w:pPr>
+      <w:widowControl/>
+      <w:tabs>
+        <w:tab w:val="left" w:pos="916"/>
+        <w:tab w:val="left" w:pos="1832"/>
+        <w:tab w:val="left" w:pos="2748"/>
+        <w:tab w:val="left" w:pos="3664"/>
+        <w:tab w:val="left" w:pos="4580"/>
+        <w:tab w:val="left" w:pos="5496"/>
+        <w:tab w:val="left" w:pos="6412"/>
+        <w:tab w:val="left" w:pos="7328"/>
+        <w:tab w:val="left" w:pos="8244"/>
+        <w:tab w:val="left" w:pos="9160"/>
+        <w:tab w:val="left" w:pos="10076"/>
+        <w:tab w:val="left" w:pos="10992"/>
+        <w:tab w:val="left" w:pos="11908"/>
+        <w:tab w:val="left" w:pos="12824"/>
+        <w:tab w:val="left" w:pos="13740"/>
+        <w:tab w:val="left" w:pos="14656"/>
+      </w:tabs>
+      <w:jc w:val="left"/>
+    </w:pPr>
+    <w:rPr>
+      <w:rFonts w:ascii="Courier New" w:hAnsi="Courier New" w:cs="Courier New"/>
+      <w:kern w:val="0"/>
+      <w:sz w:val="20"/>
+      <w:szCs w:val="20"/>
+    </w:rPr>
+  </w:style>
+  <w:style w:type="character" w:customStyle="1" w:styleId="HTML0">
+    <w:name w:val="HTML 预设格式字符"/>
+    <w:basedOn w:val="a0"/>
+    <w:link w:val="HTML"/>
+    <w:uiPriority w:val="99"/>
+    <w:semiHidden/>
+    <w:rsid w:val="00E11058"/>
+    <w:rPr>
+      <w:rFonts w:ascii="Courier New" w:hAnsi="Courier New" w:cs="Courier New"/>
+      <w:kern w:val="0"/>
+      <w:sz w:val="20"/>
+      <w:szCs w:val="20"/>
+    </w:rPr>
+  </w:style>
 </w:styles>
 </file>
 

</xml_diff>